<commit_message>
Update report from TriPQM
</commit_message>
<xml_diff>
--- a/Document/Reports/Report 1/Report_No_1_TriPQM.docx
+++ b/Document/Reports/Report 1/Report_No_1_TriPQM.docx
@@ -47,8 +47,6 @@
         </w:rPr>
         <w:t>Project Information</w:t>
       </w:r>
-      <w:bookmarkStart w:id="0" w:name="_GoBack"/>
-      <w:bookmarkEnd w:id="0"/>
     </w:p>
     <w:p>
       <w:pPr>
@@ -212,7 +210,15 @@
           <w:sz w:val="24"/>
           <w:szCs w:val="24"/>
         </w:rPr>
-        <w:t xml:space="preserve"> and a</w:t>
+        <w:t xml:space="preserve"> and </w:t>
+      </w:r>
+      <w:r>
+        <w:rPr>
+          <w:rFonts w:ascii="Cambria" w:hAnsi="Cambria"/>
+          <w:sz w:val="24"/>
+          <w:szCs w:val="24"/>
+        </w:rPr>
+        <w:t>2</w:t>
       </w:r>
       <w:r>
         <w:rPr>
@@ -236,7 +242,23 @@
           <w:sz w:val="24"/>
           <w:szCs w:val="24"/>
         </w:rPr>
-        <w:t xml:space="preserve"> application with following functions:</w:t>
+        <w:t xml:space="preserve"> application</w:t>
+      </w:r>
+      <w:r>
+        <w:rPr>
+          <w:rFonts w:ascii="Cambria" w:hAnsi="Cambria"/>
+          <w:sz w:val="24"/>
+          <w:szCs w:val="24"/>
+        </w:rPr>
+        <w:t>s</w:t>
+      </w:r>
+      <w:r>
+        <w:rPr>
+          <w:rFonts w:ascii="Cambria" w:hAnsi="Cambria"/>
+          <w:sz w:val="24"/>
+          <w:szCs w:val="24"/>
+        </w:rPr>
+        <w:t xml:space="preserve"> with following functions:</w:t>
       </w:r>
     </w:p>
     <w:p>
@@ -278,7 +300,31 @@
           <w:sz w:val="24"/>
           <w:szCs w:val="24"/>
         </w:rPr>
-        <w:t xml:space="preserve">Web application: </w:t>
+        <w:t>Center system(w</w:t>
+      </w:r>
+      <w:r>
+        <w:rPr>
+          <w:rFonts w:ascii="Cambria" w:hAnsi="Cambria"/>
+          <w:sz w:val="24"/>
+          <w:szCs w:val="24"/>
+        </w:rPr>
+        <w:t>eb application</w:t>
+      </w:r>
+      <w:r>
+        <w:rPr>
+          <w:rFonts w:ascii="Cambria" w:hAnsi="Cambria"/>
+          <w:sz w:val="24"/>
+          <w:szCs w:val="24"/>
+        </w:rPr>
+        <w:t>)</w:t>
+      </w:r>
+      <w:r>
+        <w:rPr>
+          <w:rFonts w:ascii="Cambria" w:hAnsi="Cambria"/>
+          <w:sz w:val="24"/>
+          <w:szCs w:val="24"/>
+        </w:rPr>
+        <w:t xml:space="preserve">: </w:t>
       </w:r>
     </w:p>
     <w:p>
@@ -297,26 +343,304 @@
           <w:sz w:val="24"/>
           <w:szCs w:val="24"/>
         </w:rPr>
-        <w:t xml:space="preserve">+ User can register and </w:t>
-      </w:r>
-      <w:r>
-        <w:rPr>
-          <w:sz w:val="24"/>
-          <w:szCs w:val="26"/>
-        </w:rPr>
-        <w:t>renewal</w:t>
-      </w:r>
-      <w:r>
-        <w:rPr>
-          <w:sz w:val="24"/>
-          <w:szCs w:val="26"/>
+        <w:t xml:space="preserve">+ </w:t>
+      </w:r>
+      <w:r>
+        <w:rPr>
+          <w:rFonts w:ascii="Cambria" w:hAnsi="Cambria"/>
+          <w:sz w:val="24"/>
+          <w:szCs w:val="24"/>
+        </w:rPr>
+        <w:t>Register insurance: u</w:t>
+      </w:r>
+      <w:r>
+        <w:rPr>
+          <w:rFonts w:ascii="Cambria" w:hAnsi="Cambria"/>
+          <w:sz w:val="24"/>
+          <w:szCs w:val="24"/>
+        </w:rPr>
+        <w:t>ser can register a new insurance card with on website using online payment. A staff will contact the user to create contract and send an insurance NFC card to him/her. If users already have a NFC card, they can use the website to renew current contract.</w:t>
+      </w:r>
+    </w:p>
+    <w:p>
+      <w:pPr>
+        <w:pStyle w:val="ListParagraph"/>
+        <w:ind w:left="1080"/>
+        <w:rPr>
+          <w:rFonts w:ascii="Cambria" w:hAnsi="Cambria"/>
+          <w:sz w:val="24"/>
+          <w:szCs w:val="24"/>
+        </w:rPr>
+      </w:pPr>
+      <w:r>
+        <w:rPr>
+          <w:rFonts w:ascii="Cambria" w:hAnsi="Cambria"/>
+          <w:sz w:val="24"/>
+          <w:szCs w:val="24"/>
+        </w:rPr>
+        <w:t xml:space="preserve">+ </w:t>
+      </w:r>
+      <w:r>
+        <w:rPr>
+          <w:rFonts w:ascii="Cambria" w:hAnsi="Cambria"/>
+          <w:sz w:val="24"/>
+          <w:szCs w:val="24"/>
+        </w:rPr>
+        <w:t>Check card information: u</w:t>
+      </w:r>
+      <w:r>
+        <w:rPr>
+          <w:rFonts w:ascii="Cambria" w:hAnsi="Cambria"/>
+          <w:sz w:val="24"/>
+          <w:szCs w:val="24"/>
+        </w:rPr>
+        <w:t>ser can</w:t>
+      </w:r>
+      <w:r>
+        <w:rPr>
+          <w:rFonts w:ascii="Cambria" w:hAnsi="Cambria"/>
+          <w:sz w:val="24"/>
+          <w:szCs w:val="24"/>
+        </w:rPr>
+        <w:t xml:space="preserve"> login into the website and</w:t>
+      </w:r>
+      <w:r>
+        <w:rPr>
+          <w:rFonts w:ascii="Cambria" w:hAnsi="Cambria"/>
+          <w:sz w:val="24"/>
+          <w:szCs w:val="24"/>
+        </w:rPr>
+        <w:t xml:space="preserve"> check</w:t>
+      </w:r>
+      <w:r>
+        <w:rPr>
+          <w:rFonts w:ascii="Cambria" w:hAnsi="Cambria"/>
+          <w:sz w:val="24"/>
+          <w:szCs w:val="24"/>
+        </w:rPr>
+        <w:t xml:space="preserve"> for their</w:t>
+      </w:r>
+      <w:r>
+        <w:rPr>
+          <w:rFonts w:ascii="Cambria" w:hAnsi="Cambria"/>
+          <w:sz w:val="24"/>
+          <w:szCs w:val="24"/>
+        </w:rPr>
+        <w:t xml:space="preserve"> card</w:t>
+      </w:r>
+      <w:r>
+        <w:rPr>
+          <w:rFonts w:ascii="Cambria" w:hAnsi="Cambria"/>
+          <w:sz w:val="24"/>
+          <w:szCs w:val="24"/>
+        </w:rPr>
+        <w:t>’s</w:t>
+      </w:r>
+      <w:r>
+        <w:rPr>
+          <w:rFonts w:ascii="Cambria" w:hAnsi="Cambria"/>
+          <w:sz w:val="24"/>
+          <w:szCs w:val="24"/>
+        </w:rPr>
+        <w:t xml:space="preserve"> information.</w:t>
+      </w:r>
+    </w:p>
+    <w:p>
+      <w:pPr>
+        <w:pStyle w:val="ListParagraph"/>
+        <w:ind w:left="1080"/>
+        <w:rPr>
+          <w:rFonts w:ascii="Cambria" w:hAnsi="Cambria"/>
+          <w:sz w:val="24"/>
+          <w:szCs w:val="24"/>
+        </w:rPr>
+      </w:pPr>
+      <w:r>
+        <w:rPr>
+          <w:rFonts w:ascii="Cambria" w:hAnsi="Cambria"/>
+          <w:sz w:val="24"/>
+          <w:szCs w:val="24"/>
+        </w:rPr>
+        <w:t xml:space="preserve">+ </w:t>
+      </w:r>
+      <w:r>
+        <w:rPr>
+          <w:rFonts w:ascii="Cambria" w:hAnsi="Cambria"/>
+          <w:sz w:val="24"/>
+          <w:szCs w:val="24"/>
+        </w:rPr>
+        <w:t>Request compensation: u</w:t>
+      </w:r>
+      <w:r>
+        <w:rPr>
+          <w:rFonts w:ascii="Cambria" w:hAnsi="Cambria"/>
+          <w:sz w:val="24"/>
+          <w:szCs w:val="24"/>
+        </w:rPr>
+        <w:t>ser can</w:t>
+      </w:r>
+      <w:r>
+        <w:rPr>
+          <w:rFonts w:ascii="Cambria" w:hAnsi="Cambria"/>
+          <w:sz w:val="24"/>
+          <w:szCs w:val="24"/>
+        </w:rPr>
+        <w:t xml:space="preserve"> fill data into the sample fields and</w:t>
+      </w:r>
+      <w:r>
+        <w:rPr>
+          <w:rFonts w:ascii="Cambria" w:hAnsi="Cambria"/>
+          <w:sz w:val="24"/>
+          <w:szCs w:val="24"/>
+        </w:rPr>
+        <w:t xml:space="preserve"> send </w:t>
+      </w:r>
+      <w:r>
+        <w:rPr>
+          <w:rFonts w:ascii="Cambria" w:hAnsi="Cambria"/>
+          <w:sz w:val="24"/>
+          <w:szCs w:val="24"/>
+        </w:rPr>
+        <w:t>compensation</w:t>
+      </w:r>
+      <w:r>
+        <w:rPr>
+          <w:rFonts w:ascii="Cambria" w:hAnsi="Cambria"/>
+          <w:sz w:val="24"/>
+          <w:szCs w:val="24"/>
+        </w:rPr>
+        <w:t xml:space="preserve"> request</w:t>
+      </w:r>
+      <w:r>
+        <w:rPr>
+          <w:rFonts w:ascii="Cambria" w:hAnsi="Cambria"/>
+          <w:sz w:val="24"/>
+          <w:szCs w:val="24"/>
+        </w:rPr>
+        <w:t xml:space="preserve"> to the company</w:t>
+      </w:r>
+      <w:r>
+        <w:rPr>
+          <w:rFonts w:ascii="Cambria" w:hAnsi="Cambria"/>
+          <w:sz w:val="24"/>
+          <w:szCs w:val="24"/>
+        </w:rPr>
+        <w:t>.</w:t>
+      </w:r>
+    </w:p>
+    <w:p>
+      <w:pPr>
+        <w:pStyle w:val="ListParagraph"/>
+        <w:ind w:left="1080"/>
+        <w:rPr>
+          <w:rFonts w:ascii="Cambria" w:hAnsi="Cambria"/>
+          <w:sz w:val="24"/>
+          <w:szCs w:val="24"/>
+        </w:rPr>
+      </w:pPr>
+      <w:r>
+        <w:rPr>
+          <w:rFonts w:ascii="Cambria" w:hAnsi="Cambria"/>
+          <w:sz w:val="24"/>
+          <w:szCs w:val="24"/>
+        </w:rPr>
+        <w:t xml:space="preserve">+ </w:t>
+      </w:r>
+      <w:r>
+        <w:rPr>
+          <w:rFonts w:ascii="Cambria" w:hAnsi="Cambria"/>
+          <w:sz w:val="24"/>
+          <w:szCs w:val="24"/>
+        </w:rPr>
+        <w:t>Make</w:t>
+      </w:r>
+      <w:r>
+        <w:rPr>
+          <w:rFonts w:ascii="Cambria" w:hAnsi="Cambria"/>
+          <w:sz w:val="24"/>
+          <w:szCs w:val="24"/>
+        </w:rPr>
+        <w:t xml:space="preserve">/manage contracts: </w:t>
+      </w:r>
+      <w:r>
+        <w:rPr>
+          <w:rFonts w:ascii="Cambria" w:hAnsi="Cambria"/>
+          <w:sz w:val="24"/>
+          <w:szCs w:val="24"/>
         </w:rPr>
         <w:t>s</w:t>
       </w:r>
       <w:r>
         <w:rPr>
-          <w:sz w:val="24"/>
-          <w:szCs w:val="26"/>
+          <w:rFonts w:ascii="Cambria" w:hAnsi="Cambria"/>
+          <w:sz w:val="24"/>
+          <w:szCs w:val="24"/>
+        </w:rPr>
+        <w:t xml:space="preserve">taff can </w:t>
+      </w:r>
+      <w:r>
+        <w:rPr>
+          <w:rFonts w:ascii="Cambria" w:hAnsi="Cambria"/>
+          <w:sz w:val="24"/>
+          <w:szCs w:val="24"/>
+        </w:rPr>
+        <w:t>make</w:t>
+      </w:r>
+      <w:r>
+        <w:rPr>
+          <w:rFonts w:ascii="Cambria" w:hAnsi="Cambria"/>
+          <w:sz w:val="24"/>
+          <w:szCs w:val="24"/>
+        </w:rPr>
+        <w:t xml:space="preserve"> and manage contracts.</w:t>
+      </w:r>
+    </w:p>
+    <w:p>
+      <w:pPr>
+        <w:pStyle w:val="ListParagraph"/>
+        <w:ind w:left="1080"/>
+        <w:jc w:val="left"/>
+        <w:rPr>
+          <w:sz w:val="24"/>
+        </w:rPr>
+      </w:pPr>
+      <w:r>
+        <w:rPr>
+          <w:rFonts w:ascii="Cambria" w:hAnsi="Cambria"/>
+          <w:sz w:val="24"/>
+          <w:szCs w:val="24"/>
+        </w:rPr>
+        <w:t xml:space="preserve">+ </w:t>
+      </w:r>
+      <w:r>
+        <w:rPr>
+          <w:rFonts w:ascii="Cambria" w:hAnsi="Cambria"/>
+          <w:sz w:val="24"/>
+          <w:szCs w:val="24"/>
+        </w:rPr>
+        <w:t>Resolve compensation: s</w:t>
+      </w:r>
+      <w:r>
+        <w:rPr>
+          <w:rFonts w:ascii="Cambria" w:hAnsi="Cambria"/>
+          <w:sz w:val="24"/>
+          <w:szCs w:val="24"/>
+        </w:rPr>
+        <w:t>taff can</w:t>
+      </w:r>
+      <w:r>
+        <w:rPr>
+          <w:rFonts w:ascii="Cambria" w:hAnsi="Cambria"/>
+          <w:sz w:val="24"/>
+          <w:szCs w:val="24"/>
+        </w:rPr>
+        <w:t xml:space="preserve"> receive and</w:t>
+      </w:r>
+      <w:r>
+        <w:rPr>
+          <w:rFonts w:ascii="Cambria" w:hAnsi="Cambria"/>
+          <w:sz w:val="24"/>
+          <w:szCs w:val="24"/>
         </w:rPr>
         <w:t xml:space="preserve"> </w:t>
       </w:r>
@@ -324,9 +648,8 @@
         <w:rPr>
           <w:rFonts w:ascii="Cambria" w:hAnsi="Cambria"/>
           <w:sz w:val="24"/>
-          <w:szCs w:val="24"/>
-        </w:rPr>
-        <w:t>the insurance using online payments.</w:t>
+        </w:rPr>
+        <w:t>resolve compensation requests.</w:t>
       </w:r>
     </w:p>
     <w:p>
@@ -336,16 +659,35 @@
         <w:rPr>
           <w:rFonts w:ascii="Cambria" w:hAnsi="Cambria"/>
           <w:sz w:val="24"/>
-          <w:szCs w:val="24"/>
-        </w:rPr>
-      </w:pPr>
-      <w:r>
-        <w:rPr>
-          <w:rFonts w:ascii="Cambria" w:hAnsi="Cambria"/>
-          <w:sz w:val="24"/>
-          <w:szCs w:val="24"/>
-        </w:rPr>
-        <w:t>+ User can check card information.</w:t>
+        </w:rPr>
+      </w:pPr>
+      <w:r>
+        <w:rPr>
+          <w:rFonts w:ascii="Cambria" w:hAnsi="Cambria"/>
+          <w:sz w:val="24"/>
+        </w:rPr>
+        <w:t xml:space="preserve">+ </w:t>
+      </w:r>
+      <w:r>
+        <w:rPr>
+          <w:rFonts w:ascii="Cambria" w:hAnsi="Cambria"/>
+          <w:sz w:val="24"/>
+        </w:rPr>
+        <w:t>Notify</w:t>
+      </w:r>
+      <w:r>
+        <w:rPr>
+          <w:rFonts w:ascii="Cambria" w:hAnsi="Cambria"/>
+          <w:sz w:val="24"/>
+        </w:rPr>
+        <w:t xml:space="preserve"> contract state: system will send an email to notify</w:t>
+      </w:r>
+      <w:r>
+        <w:rPr>
+          <w:rFonts w:ascii="Cambria" w:hAnsi="Cambria"/>
+          <w:sz w:val="24"/>
+        </w:rPr>
+        <w:t xml:space="preserve"> the insured one when their insurance is expired.</w:t>
       </w:r>
     </w:p>
     <w:p>
@@ -355,91 +697,28 @@
         <w:rPr>
           <w:rFonts w:ascii="Cambria" w:hAnsi="Cambria"/>
           <w:sz w:val="24"/>
-          <w:szCs w:val="24"/>
-        </w:rPr>
-      </w:pPr>
-      <w:r>
-        <w:rPr>
-          <w:rFonts w:ascii="Cambria" w:hAnsi="Cambria"/>
-          <w:sz w:val="24"/>
-          <w:szCs w:val="24"/>
-        </w:rPr>
-        <w:t>+ User can request compensation.</w:t>
-      </w:r>
-    </w:p>
-    <w:p>
-      <w:pPr>
-        <w:pStyle w:val="ListParagraph"/>
-        <w:ind w:left="1080"/>
-        <w:rPr>
-          <w:rFonts w:ascii="Cambria" w:hAnsi="Cambria"/>
-          <w:sz w:val="24"/>
-          <w:szCs w:val="24"/>
-        </w:rPr>
-      </w:pPr>
-      <w:r>
-        <w:rPr>
-          <w:rFonts w:ascii="Cambria" w:hAnsi="Cambria"/>
-          <w:sz w:val="24"/>
-          <w:szCs w:val="24"/>
-        </w:rPr>
-        <w:t>+ Staff can create/manage contracts.</w:t>
-      </w:r>
-    </w:p>
-    <w:p>
-      <w:pPr>
-        <w:pStyle w:val="ListParagraph"/>
-        <w:ind w:left="1080"/>
-        <w:rPr>
-          <w:sz w:val="24"/>
-        </w:rPr>
-      </w:pPr>
-      <w:r>
-        <w:rPr>
-          <w:rFonts w:ascii="Cambria" w:hAnsi="Cambria"/>
-          <w:sz w:val="24"/>
-          <w:szCs w:val="24"/>
-        </w:rPr>
-        <w:t xml:space="preserve">+ </w:t>
-      </w:r>
-      <w:r>
-        <w:rPr>
-          <w:rFonts w:ascii="Cambria" w:hAnsi="Cambria"/>
-          <w:sz w:val="24"/>
-          <w:szCs w:val="24"/>
-        </w:rPr>
-        <w:t xml:space="preserve">Staff can </w:t>
-      </w:r>
-      <w:r>
-        <w:rPr>
-          <w:rFonts w:ascii="Cambria" w:hAnsi="Cambria"/>
-          <w:sz w:val="24"/>
-        </w:rPr>
-        <w:t>resolve compensation requests.</w:t>
-      </w:r>
-    </w:p>
-    <w:p>
-      <w:pPr>
-        <w:pStyle w:val="ListParagraph"/>
-        <w:ind w:left="1080"/>
-        <w:rPr>
-          <w:rFonts w:ascii="Cambria" w:hAnsi="Cambria"/>
-          <w:sz w:val="24"/>
-        </w:rPr>
-      </w:pPr>
-      <w:r>
-        <w:rPr>
-          <w:rFonts w:ascii="Cambria" w:hAnsi="Cambria"/>
-          <w:sz w:val="24"/>
-        </w:rPr>
-        <w:t xml:space="preserve">+ </w:t>
-      </w:r>
-      <w:r>
-        <w:rPr>
-          <w:rFonts w:ascii="Cambria" w:hAnsi="Cambria"/>
-          <w:sz w:val="24"/>
-        </w:rPr>
-        <w:t>Notify the insured one when their insurance is expired.</w:t>
+        </w:rPr>
+      </w:pPr>
+      <w:r>
+        <w:rPr>
+          <w:rFonts w:ascii="Cambria" w:hAnsi="Cambria"/>
+          <w:sz w:val="24"/>
+        </w:rPr>
+        <w:t xml:space="preserve">+ Notify compensation state: system will send an email to </w:t>
+      </w:r>
+      <w:r>
+        <w:rPr>
+          <w:rFonts w:ascii="Cambria" w:hAnsi="Cambria"/>
+          <w:sz w:val="24"/>
+        </w:rPr>
+        <w:t>info</w:t>
+      </w:r>
+      <w:r>
+        <w:rPr>
+          <w:rFonts w:ascii="Cambria" w:hAnsi="Cambria"/>
+          <w:sz w:val="24"/>
+        </w:rPr>
+        <w:t xml:space="preserve"> the insured one when their compensation were accepted or rejected.</w:t>
       </w:r>
     </w:p>
     <w:p>
@@ -461,11 +740,44 @@
           <w:sz w:val="24"/>
           <w:szCs w:val="24"/>
         </w:rPr>
-        <w:t>Mobile application:</w:t>
-      </w:r>
-    </w:p>
-    <w:p>
-      <w:pPr>
+        <w:t xml:space="preserve">Insurance card printer </w:t>
+      </w:r>
+      <w:r>
+        <w:rPr>
+          <w:rFonts w:ascii="Cambria" w:hAnsi="Cambria"/>
+          <w:sz w:val="24"/>
+          <w:szCs w:val="24"/>
+        </w:rPr>
+        <w:t>(</w:t>
+      </w:r>
+      <w:r>
+        <w:rPr>
+          <w:rFonts w:ascii="Cambria" w:hAnsi="Cambria"/>
+          <w:sz w:val="24"/>
+          <w:szCs w:val="24"/>
+        </w:rPr>
+        <w:t>mobile app</w:t>
+      </w:r>
+      <w:r>
+        <w:rPr>
+          <w:rFonts w:ascii="Cambria" w:hAnsi="Cambria"/>
+          <w:sz w:val="24"/>
+          <w:szCs w:val="24"/>
+        </w:rPr>
+        <w:t>)</w:t>
+      </w:r>
+      <w:r>
+        <w:rPr>
+          <w:rFonts w:ascii="Cambria" w:hAnsi="Cambria"/>
+          <w:sz w:val="24"/>
+          <w:szCs w:val="24"/>
+        </w:rPr>
+        <w:t>:</w:t>
+      </w:r>
+    </w:p>
+    <w:p>
+      <w:pPr>
+        <w:pStyle w:val="ListParagraph"/>
         <w:ind w:left="1080"/>
         <w:rPr>
           <w:rFonts w:ascii="Cambria" w:hAnsi="Cambria"/>
@@ -479,70 +791,7 @@
           <w:sz w:val="24"/>
           <w:szCs w:val="24"/>
         </w:rPr>
-        <w:t>+ Check specified Motor Insurance Card expired or not.</w:t>
-      </w:r>
-    </w:p>
-    <w:p>
-      <w:pPr>
-        <w:ind w:left="1080"/>
-        <w:rPr>
-          <w:rFonts w:ascii="Cambria" w:hAnsi="Cambria"/>
-          <w:sz w:val="24"/>
-          <w:szCs w:val="24"/>
-        </w:rPr>
-      </w:pPr>
-      <w:r>
-        <w:rPr>
-          <w:rFonts w:ascii="Cambria" w:hAnsi="Cambria"/>
-          <w:sz w:val="24"/>
-          <w:szCs w:val="24"/>
-        </w:rPr>
-        <w:t>+ Update the punishment of violator.</w:t>
-      </w:r>
-    </w:p>
-    <w:p>
-      <w:pPr>
-        <w:rPr>
-          <w:rFonts w:ascii="Cambria" w:hAnsi="Cambria"/>
-          <w:b/>
-          <w:sz w:val="24"/>
-          <w:szCs w:val="24"/>
-        </w:rPr>
-      </w:pPr>
-      <w:r>
-        <w:rPr>
-          <w:rFonts w:ascii="Cambria" w:hAnsi="Cambria"/>
-          <w:sz w:val="24"/>
-          <w:szCs w:val="24"/>
-        </w:rPr>
-        <w:tab/>
-      </w:r>
-      <w:r>
-        <w:rPr>
-          <w:rFonts w:ascii="Cambria" w:hAnsi="Cambria"/>
-          <w:b/>
-          <w:sz w:val="24"/>
-          <w:szCs w:val="24"/>
-        </w:rPr>
-        <w:t xml:space="preserve">5.2 </w:t>
-      </w:r>
-      <w:r>
-        <w:rPr>
-          <w:rFonts w:ascii="Cambria" w:hAnsi="Cambria"/>
-          <w:b/>
-          <w:sz w:val="24"/>
-          <w:szCs w:val="24"/>
-        </w:rPr>
-        <w:t xml:space="preserve">   </w:t>
-      </w:r>
-      <w:r>
-        <w:rPr>
-          <w:rFonts w:ascii="Cambria" w:hAnsi="Cambria"/>
-          <w:b/>
-          <w:sz w:val="24"/>
-          <w:szCs w:val="24"/>
-        </w:rPr>
-        <w:t>Advantages and disadvantages:</w:t>
+        <w:t>+ Simulating NFC card printer: staff can print NFC card.</w:t>
       </w:r>
     </w:p>
     <w:p>
@@ -564,12 +813,43 @@
           <w:sz w:val="24"/>
           <w:szCs w:val="24"/>
         </w:rPr>
-        <w:t>Advantages:</w:t>
-      </w:r>
-    </w:p>
-    <w:p>
-      <w:pPr>
-        <w:pStyle w:val="ListParagraph"/>
+        <w:t xml:space="preserve">Insurance card checker </w:t>
+      </w:r>
+      <w:r>
+        <w:rPr>
+          <w:rFonts w:ascii="Cambria" w:hAnsi="Cambria"/>
+          <w:sz w:val="24"/>
+          <w:szCs w:val="24"/>
+        </w:rPr>
+        <w:t>(</w:t>
+      </w:r>
+      <w:r>
+        <w:rPr>
+          <w:rFonts w:ascii="Cambria" w:hAnsi="Cambria"/>
+          <w:sz w:val="24"/>
+          <w:szCs w:val="24"/>
+        </w:rPr>
+        <w:t>mobile app</w:t>
+      </w:r>
+      <w:r>
+        <w:rPr>
+          <w:rFonts w:ascii="Cambria" w:hAnsi="Cambria"/>
+          <w:sz w:val="24"/>
+          <w:szCs w:val="24"/>
+        </w:rPr>
+        <w:t>)</w:t>
+      </w:r>
+      <w:r>
+        <w:rPr>
+          <w:rFonts w:ascii="Cambria" w:hAnsi="Cambria"/>
+          <w:sz w:val="24"/>
+          <w:szCs w:val="24"/>
+        </w:rPr>
+        <w:t>:</w:t>
+      </w:r>
+    </w:p>
+    <w:p>
+      <w:pPr>
         <w:ind w:left="1080"/>
         <w:rPr>
           <w:rFonts w:ascii="Cambria" w:hAnsi="Cambria"/>
@@ -583,12 +863,75 @@
           <w:sz w:val="24"/>
           <w:szCs w:val="24"/>
         </w:rPr>
-        <w:t>+ The interaction between the insured one and the insurance company.</w:t>
-      </w:r>
-    </w:p>
-    <w:p>
-      <w:pPr>
-        <w:pStyle w:val="ListParagraph"/>
+        <w:t xml:space="preserve">+ </w:t>
+      </w:r>
+      <w:r>
+        <w:rPr>
+          <w:rFonts w:ascii="Cambria" w:hAnsi="Cambria"/>
+          <w:sz w:val="24"/>
+          <w:szCs w:val="24"/>
+        </w:rPr>
+        <w:t>Check card: traffic police and Police Department can c</w:t>
+      </w:r>
+      <w:r>
+        <w:rPr>
+          <w:rFonts w:ascii="Cambria" w:hAnsi="Cambria"/>
+          <w:sz w:val="24"/>
+          <w:szCs w:val="24"/>
+        </w:rPr>
+        <w:t xml:space="preserve">heck specified </w:t>
+      </w:r>
+      <w:r>
+        <w:rPr>
+          <w:rFonts w:ascii="Cambria" w:hAnsi="Cambria"/>
+          <w:sz w:val="24"/>
+          <w:szCs w:val="24"/>
+        </w:rPr>
+        <w:t>m</w:t>
+      </w:r>
+      <w:r>
+        <w:rPr>
+          <w:rFonts w:ascii="Cambria" w:hAnsi="Cambria"/>
+          <w:sz w:val="24"/>
+          <w:szCs w:val="24"/>
+        </w:rPr>
+        <w:t xml:space="preserve">otor </w:t>
+      </w:r>
+      <w:r>
+        <w:rPr>
+          <w:rFonts w:ascii="Cambria" w:hAnsi="Cambria"/>
+          <w:sz w:val="24"/>
+          <w:szCs w:val="24"/>
+        </w:rPr>
+        <w:t>i</w:t>
+      </w:r>
+      <w:r>
+        <w:rPr>
+          <w:rFonts w:ascii="Cambria" w:hAnsi="Cambria"/>
+          <w:sz w:val="24"/>
+          <w:szCs w:val="24"/>
+        </w:rPr>
+        <w:t xml:space="preserve">nsurance </w:t>
+      </w:r>
+      <w:r>
+        <w:rPr>
+          <w:rFonts w:ascii="Cambria" w:hAnsi="Cambria"/>
+          <w:sz w:val="24"/>
+          <w:szCs w:val="24"/>
+        </w:rPr>
+        <w:t>c</w:t>
+      </w:r>
+      <w:r>
+        <w:rPr>
+          <w:rFonts w:ascii="Cambria" w:hAnsi="Cambria"/>
+          <w:sz w:val="24"/>
+          <w:szCs w:val="24"/>
+        </w:rPr>
+        <w:t>ard expired or not.</w:t>
+      </w:r>
+    </w:p>
+    <w:p>
+      <w:pPr>
         <w:ind w:left="1080"/>
         <w:rPr>
           <w:rFonts w:ascii="Cambria" w:hAnsi="Cambria"/>
@@ -602,26 +945,77 @@
           <w:sz w:val="24"/>
           <w:szCs w:val="24"/>
         </w:rPr>
-        <w:t>+ Reduce fake insurance card.</w:t>
-      </w:r>
-    </w:p>
-    <w:p>
-      <w:pPr>
-        <w:pStyle w:val="ListParagraph"/>
-        <w:ind w:left="1080"/>
-        <w:rPr>
-          <w:rFonts w:ascii="Cambria" w:hAnsi="Cambria"/>
-          <w:sz w:val="24"/>
-          <w:szCs w:val="24"/>
-        </w:rPr>
-      </w:pPr>
-      <w:r>
-        <w:rPr>
-          <w:rFonts w:ascii="Cambria" w:hAnsi="Cambria"/>
-          <w:sz w:val="24"/>
-          <w:szCs w:val="24"/>
-        </w:rPr>
-        <w:t>+ Support police to check valid card easier.</w:t>
+        <w:t>+ Up</w:t>
+      </w:r>
+      <w:r>
+        <w:rPr>
+          <w:rFonts w:ascii="Cambria" w:hAnsi="Cambria"/>
+          <w:sz w:val="24"/>
+          <w:szCs w:val="24"/>
+        </w:rPr>
+        <w:t>date the punishment of violator: traffic police and Police Department can update the punishment of violator to the card information.</w:t>
+      </w:r>
+    </w:p>
+    <w:p>
+      <w:pPr>
+        <w:rPr>
+          <w:rFonts w:ascii="Cambria" w:hAnsi="Cambria"/>
+          <w:sz w:val="24"/>
+          <w:szCs w:val="24"/>
+        </w:rPr>
+      </w:pPr>
+      <w:r>
+        <w:rPr>
+          <w:rFonts w:ascii="Cambria" w:hAnsi="Cambria"/>
+          <w:sz w:val="24"/>
+          <w:szCs w:val="24"/>
+        </w:rPr>
+        <w:tab/>
+      </w:r>
+    </w:p>
+    <w:p>
+      <w:pPr>
+        <w:rPr>
+          <w:rFonts w:ascii="Cambria" w:hAnsi="Cambria"/>
+          <w:b/>
+          <w:sz w:val="24"/>
+          <w:szCs w:val="24"/>
+        </w:rPr>
+      </w:pPr>
+      <w:r>
+        <w:rPr>
+          <w:rFonts w:ascii="Cambria" w:hAnsi="Cambria"/>
+          <w:sz w:val="24"/>
+          <w:szCs w:val="24"/>
+        </w:rPr>
+        <w:tab/>
+      </w:r>
+      <w:r>
+        <w:rPr>
+          <w:rFonts w:ascii="Cambria" w:hAnsi="Cambria"/>
+          <w:b/>
+          <w:sz w:val="24"/>
+          <w:szCs w:val="24"/>
+        </w:rPr>
+        <w:t xml:space="preserve">5.2 </w:t>
+      </w:r>
+      <w:r>
+        <w:rPr>
+          <w:rFonts w:ascii="Cambria" w:hAnsi="Cambria"/>
+          <w:b/>
+          <w:sz w:val="24"/>
+          <w:szCs w:val="24"/>
+        </w:rPr>
+        <w:t xml:space="preserve">   </w:t>
+      </w:r>
+      <w:r>
+        <w:rPr>
+          <w:rFonts w:ascii="Cambria" w:hAnsi="Cambria"/>
+          <w:b/>
+          <w:sz w:val="24"/>
+          <w:szCs w:val="24"/>
+        </w:rPr>
+        <w:t>Advantages and disadvantages:</w:t>
       </w:r>
     </w:p>
     <w:p>
@@ -643,6 +1037,173 @@
           <w:sz w:val="24"/>
           <w:szCs w:val="24"/>
         </w:rPr>
+        <w:t>Advantages:</w:t>
+      </w:r>
+    </w:p>
+    <w:p>
+      <w:pPr>
+        <w:pStyle w:val="ListParagraph"/>
+        <w:ind w:left="1080"/>
+        <w:rPr>
+          <w:rFonts w:ascii="Cambria" w:hAnsi="Cambria"/>
+          <w:sz w:val="24"/>
+          <w:szCs w:val="24"/>
+        </w:rPr>
+      </w:pPr>
+      <w:r>
+        <w:rPr>
+          <w:rFonts w:ascii="Cambria" w:hAnsi="Cambria"/>
+          <w:sz w:val="24"/>
+          <w:szCs w:val="24"/>
+        </w:rPr>
+        <w:t>+ The interaction between the insure</w:t>
+      </w:r>
+      <w:r>
+        <w:rPr>
+          <w:rFonts w:ascii="Cambria" w:hAnsi="Cambria"/>
+          <w:sz w:val="24"/>
+          <w:szCs w:val="24"/>
+        </w:rPr>
+        <w:t xml:space="preserve">d one and the insurance company: the insured one and the company </w:t>
+      </w:r>
+      <w:r>
+        <w:rPr>
+          <w:rFonts w:ascii="Cambria" w:hAnsi="Cambria"/>
+          <w:sz w:val="24"/>
+          <w:szCs w:val="24"/>
+        </w:rPr>
+        <w:t>now are easier to communicate through the website when each person has an account.</w:t>
+      </w:r>
+    </w:p>
+    <w:p>
+      <w:pPr>
+        <w:pStyle w:val="ListParagraph"/>
+        <w:ind w:left="1080"/>
+        <w:rPr>
+          <w:rFonts w:ascii="Cambria" w:hAnsi="Cambria"/>
+          <w:sz w:val="24"/>
+          <w:szCs w:val="24"/>
+        </w:rPr>
+      </w:pPr>
+      <w:r>
+        <w:rPr>
+          <w:rFonts w:ascii="Cambria" w:hAnsi="Cambria"/>
+          <w:sz w:val="24"/>
+          <w:szCs w:val="24"/>
+        </w:rPr>
+        <w:t xml:space="preserve">+ </w:t>
+      </w:r>
+      <w:r>
+        <w:rPr>
+          <w:rFonts w:ascii="Cambria" w:hAnsi="Cambria"/>
+          <w:sz w:val="24"/>
+          <w:szCs w:val="24"/>
+        </w:rPr>
+        <w:t>Reduce risk of insurance card made of paper</w:t>
+      </w:r>
+      <w:r>
+        <w:rPr>
+          <w:rFonts w:ascii="Cambria" w:hAnsi="Cambria"/>
+          <w:sz w:val="24"/>
+          <w:szCs w:val="24"/>
+        </w:rPr>
+        <w:t xml:space="preserve">: the NFC insurance card will not be torn, wet or </w:t>
+      </w:r>
+      <w:r>
+        <w:rPr>
+          <w:rFonts w:ascii="Cambria" w:hAnsi="Cambria"/>
+          <w:sz w:val="24"/>
+          <w:szCs w:val="24"/>
+        </w:rPr>
+        <w:t>smudged. A</w:t>
+      </w:r>
+      <w:r>
+        <w:rPr>
+          <w:rFonts w:ascii="Cambria" w:hAnsi="Cambria"/>
+          <w:sz w:val="24"/>
+          <w:szCs w:val="24"/>
+        </w:rPr>
+        <w:t>nd it is difficult to be counterfeit than</w:t>
+      </w:r>
+      <w:r>
+        <w:rPr>
+          <w:rFonts w:ascii="Cambria" w:hAnsi="Cambria"/>
+          <w:sz w:val="24"/>
+          <w:szCs w:val="24"/>
+        </w:rPr>
+        <w:t xml:space="preserve"> insurance card made of</w:t>
+      </w:r>
+      <w:r>
+        <w:rPr>
+          <w:rFonts w:ascii="Cambria" w:hAnsi="Cambria"/>
+          <w:sz w:val="24"/>
+          <w:szCs w:val="24"/>
+        </w:rPr>
+        <w:t xml:space="preserve"> paper</w:t>
+      </w:r>
+      <w:r>
+        <w:rPr>
+          <w:rFonts w:ascii="Cambria" w:hAnsi="Cambria"/>
+          <w:sz w:val="24"/>
+          <w:szCs w:val="24"/>
+        </w:rPr>
+        <w:t>.</w:t>
+      </w:r>
+    </w:p>
+    <w:p>
+      <w:pPr>
+        <w:pStyle w:val="ListParagraph"/>
+        <w:ind w:left="1080"/>
+        <w:rPr>
+          <w:rFonts w:ascii="Cambria" w:hAnsi="Cambria"/>
+          <w:sz w:val="24"/>
+          <w:szCs w:val="24"/>
+        </w:rPr>
+      </w:pPr>
+      <w:r>
+        <w:rPr>
+          <w:rFonts w:ascii="Cambria" w:hAnsi="Cambria"/>
+          <w:sz w:val="24"/>
+          <w:szCs w:val="24"/>
+        </w:rPr>
+        <w:t>+ Support police to check valid</w:t>
+      </w:r>
+      <w:r>
+        <w:rPr>
+          <w:rFonts w:ascii="Cambria" w:hAnsi="Cambria"/>
+          <w:sz w:val="24"/>
+          <w:szCs w:val="24"/>
+        </w:rPr>
+        <w:t xml:space="preserve"> insurance</w:t>
+      </w:r>
+      <w:r>
+        <w:rPr>
+          <w:rFonts w:ascii="Cambria" w:hAnsi="Cambria"/>
+          <w:sz w:val="24"/>
+          <w:szCs w:val="24"/>
+        </w:rPr>
+        <w:t xml:space="preserve"> card easier.</w:t>
+      </w:r>
+    </w:p>
+    <w:p>
+      <w:pPr>
+        <w:pStyle w:val="ListParagraph"/>
+        <w:numPr>
+          <w:ilvl w:val="0"/>
+          <w:numId w:val="4"/>
+        </w:numPr>
+        <w:rPr>
+          <w:rFonts w:ascii="Cambria" w:hAnsi="Cambria"/>
+          <w:sz w:val="24"/>
+          <w:szCs w:val="24"/>
+        </w:rPr>
+      </w:pPr>
+      <w:r>
+        <w:rPr>
+          <w:rFonts w:ascii="Cambria" w:hAnsi="Cambria"/>
+          <w:sz w:val="24"/>
+          <w:szCs w:val="24"/>
+        </w:rPr>
         <w:t>Disadvantages:</w:t>
       </w:r>
     </w:p>
@@ -662,7 +1223,74 @@
           <w:sz w:val="24"/>
           <w:szCs w:val="24"/>
         </w:rPr>
-        <w:t xml:space="preserve">+ An android device with internet connection is required. </w:t>
+        <w:t xml:space="preserve">+ </w:t>
+      </w:r>
+      <w:r>
+        <w:rPr>
+          <w:rFonts w:ascii="Cambria" w:hAnsi="Cambria"/>
+          <w:sz w:val="24"/>
+          <w:szCs w:val="24"/>
+        </w:rPr>
+        <w:t xml:space="preserve">The fees </w:t>
+      </w:r>
+      <w:r>
+        <w:rPr>
+          <w:rFonts w:ascii="Cambria" w:hAnsi="Cambria"/>
+          <w:sz w:val="24"/>
+          <w:szCs w:val="24"/>
+        </w:rPr>
+        <w:t xml:space="preserve">are high includes </w:t>
+      </w:r>
+      <w:r>
+        <w:rPr>
+          <w:rFonts w:ascii="Cambria" w:hAnsi="Cambria"/>
+          <w:sz w:val="24"/>
+          <w:szCs w:val="24"/>
+        </w:rPr>
+        <w:t>NFC cards, android device</w:t>
+      </w:r>
+      <w:r>
+        <w:rPr>
+          <w:rFonts w:ascii="Cambria" w:hAnsi="Cambria"/>
+          <w:sz w:val="24"/>
+          <w:szCs w:val="24"/>
+        </w:rPr>
+        <w:t>s.</w:t>
+      </w:r>
+    </w:p>
+    <w:p>
+      <w:pPr>
+        <w:pStyle w:val="ListParagraph"/>
+        <w:ind w:left="1080"/>
+        <w:rPr>
+          <w:rFonts w:ascii="Cambria" w:hAnsi="Cambria"/>
+          <w:sz w:val="24"/>
+          <w:szCs w:val="24"/>
+        </w:rPr>
+      </w:pPr>
+      <w:r>
+        <w:rPr>
+          <w:rFonts w:ascii="Cambria" w:hAnsi="Cambria"/>
+          <w:sz w:val="24"/>
+          <w:szCs w:val="24"/>
+        </w:rPr>
+        <w:t xml:space="preserve">+ </w:t>
+      </w:r>
+      <w:r>
+        <w:rPr>
+          <w:rFonts w:ascii="Cambria" w:hAnsi="Cambria"/>
+          <w:sz w:val="24"/>
+          <w:szCs w:val="24"/>
+        </w:rPr>
+        <w:t>At the present time, not consistent with the law of Vietnam about insurance card issues</w:t>
+      </w:r>
+      <w:r>
+        <w:rPr>
+          <w:rFonts w:ascii="Cambria" w:hAnsi="Cambria"/>
+          <w:sz w:val="24"/>
+          <w:szCs w:val="24"/>
+        </w:rPr>
+        <w:t>.</w:t>
       </w:r>
     </w:p>
     <w:p>
@@ -849,7 +1477,14 @@
           <w:rFonts w:ascii="Cambria" w:hAnsi="Cambria"/>
           <w:sz w:val="24"/>
         </w:rPr>
-        <w:t>Manage contracts.</w:t>
+        <w:t>Make and m</w:t>
+      </w:r>
+      <w:r>
+        <w:rPr>
+          <w:rFonts w:ascii="Cambria" w:hAnsi="Cambria"/>
+          <w:sz w:val="24"/>
+        </w:rPr>
+        <w:t>anage contracts.</w:t>
       </w:r>
     </w:p>
     <w:p>
@@ -894,23 +1529,7 @@
           <w:sz w:val="24"/>
           <w:szCs w:val="24"/>
         </w:rPr>
-        <w:t>Traffic police/ Police Department</w:t>
-      </w:r>
-      <w:r>
-        <w:rPr>
-          <w:sz w:val="24"/>
-          <w:szCs w:val="24"/>
-        </w:rPr>
-        <w:t xml:space="preserve"> </w:t>
-      </w:r>
-      <w:r>
-        <w:rPr>
-          <w:rFonts w:ascii="Cambria" w:hAnsi="Cambria"/>
-          <w:b/>
-          <w:sz w:val="24"/>
-          <w:szCs w:val="24"/>
-        </w:rPr>
-        <w:t>component:</w:t>
+        <w:t>Checker mobile application</w:t>
       </w:r>
     </w:p>
     <w:p>
@@ -932,6 +1551,13 @@
         </w:rPr>
         <w:t>Check card validation</w:t>
       </w:r>
+      <w:r>
+        <w:rPr>
+          <w:rFonts w:ascii="Cambria" w:hAnsi="Cambria"/>
+          <w:sz w:val="24"/>
+        </w:rPr>
+        <w:t>.</w:t>
+      </w:r>
     </w:p>
     <w:p>
       <w:pPr>
@@ -952,6 +1578,13 @@
         </w:rPr>
         <w:t>Update punishment information</w:t>
       </w:r>
+      <w:r>
+        <w:rPr>
+          <w:rFonts w:ascii="Cambria" w:hAnsi="Cambria"/>
+          <w:sz w:val="24"/>
+        </w:rPr>
+        <w:t>.</w:t>
+      </w:r>
     </w:p>
     <w:p>
       <w:pPr>
@@ -970,6 +1603,12 @@
           <w:sz w:val="24"/>
         </w:rPr>
         <w:t>Retrieve card information</w:t>
+      </w:r>
+      <w:r>
+        <w:rPr>
+          <w:sz w:val="24"/>
+        </w:rPr>
+        <w:t>.</w:t>
       </w:r>
     </w:p>
     <w:p>
@@ -992,7 +1631,7 @@
           <w:b/>
           <w:sz w:val="24"/>
         </w:rPr>
-        <w:t>Notify component</w:t>
+        <w:t>Printer mobile application</w:t>
       </w:r>
     </w:p>
     <w:p>
@@ -1004,6 +1643,52 @@
         </w:numPr>
         <w:rPr>
           <w:rFonts w:ascii="Cambria" w:hAnsi="Cambria"/>
+          <w:b/>
+          <w:sz w:val="24"/>
+        </w:rPr>
+      </w:pPr>
+      <w:r>
+        <w:rPr>
+          <w:rFonts w:ascii="Cambria" w:hAnsi="Cambria"/>
+          <w:sz w:val="24"/>
+        </w:rPr>
+        <w:t>Print NFC insurance card.</w:t>
+      </w:r>
+    </w:p>
+    <w:p>
+      <w:pPr>
+        <w:pStyle w:val="ListParagraph"/>
+        <w:numPr>
+          <w:ilvl w:val="1"/>
+          <w:numId w:val="3"/>
+        </w:numPr>
+        <w:ind w:left="1440" w:hanging="720"/>
+        <w:rPr>
+          <w:rFonts w:ascii="Cambria" w:hAnsi="Cambria"/>
+          <w:b/>
+          <w:sz w:val="24"/>
+        </w:rPr>
+      </w:pPr>
+      <w:r>
+        <w:rPr>
+          <w:rFonts w:ascii="Cambria" w:hAnsi="Cambria"/>
+          <w:b/>
+          <w:sz w:val="24"/>
+        </w:rPr>
+        <w:t>Notify component</w:t>
+      </w:r>
+      <w:bookmarkStart w:id="0" w:name="_GoBack"/>
+      <w:bookmarkEnd w:id="0"/>
+    </w:p>
+    <w:p>
+      <w:pPr>
+        <w:pStyle w:val="ListParagraph"/>
+        <w:numPr>
+          <w:ilvl w:val="0"/>
+          <w:numId w:val="4"/>
+        </w:numPr>
+        <w:rPr>
+          <w:rFonts w:ascii="Cambria" w:hAnsi="Cambria"/>
           <w:sz w:val="24"/>
         </w:rPr>
       </w:pPr>
@@ -1013,6 +1698,13 @@
           <w:sz w:val="24"/>
         </w:rPr>
         <w:t>Notify contract expiration</w:t>
+      </w:r>
+      <w:r>
+        <w:rPr>
+          <w:rFonts w:ascii="Cambria" w:hAnsi="Cambria"/>
+          <w:sz w:val="24"/>
+        </w:rPr>
+        <w:t>.</w:t>
       </w:r>
     </w:p>
     <w:p>
@@ -1065,7 +1757,6 @@
           <w:b/>
           <w:sz w:val="32"/>
         </w:rPr>
-        <w:lastRenderedPageBreak/>
         <w:t>Role and Responsibility</w:t>
       </w:r>
     </w:p>
@@ -1190,7 +1881,7 @@
       <w:lvlText w:val="%1."/>
       <w:lvlJc w:val="left"/>
       <w:pPr>
-        <w:ind w:left="1080" w:hanging="360"/>
+        <w:ind w:left="2430" w:hanging="360"/>
       </w:pPr>
       <w:rPr>
         <w:rFonts w:hint="default"/>

</xml_diff>